<commit_message>
Actualizaci├│n autom├ítica desde script
</commit_message>
<xml_diff>
--- a/Instrucciones.docx
+++ b/Instrucciones.docx
@@ -4,83 +4,415 @@
   <w:body>
     <w:p>
       <w:pPr>
-        <w:rPr>
-          <w:lang w:val="es-ES"/>
-        </w:rPr>
-      </w:pPr>
-      <w:r>
-        <w:rPr>
-          <w:lang w:val="es-ES"/>
-        </w:rPr>
-        <w:t xml:space="preserve">Carga de una tabla se sugerencias de rangos </w:t>
-      </w:r>
-      <w:r>
-        <w:rPr>
-          <w:lang w:val="es-ES"/>
-        </w:rPr>
-        <w:t>donde ver grupos funcionales</w:t>
-      </w:r>
-    </w:p>
-    <w:p>
-      <w:pPr>
-        <w:rPr>
-          <w:lang w:val="es-ES"/>
-        </w:rPr>
-      </w:pPr>
-    </w:p>
-    <w:p>
-      <w:pPr>
-        <w:rPr>
-          <w:lang w:val="es-ES"/>
-        </w:rPr>
-      </w:pPr>
-    </w:p>
-    <w:p>
-      <w:pPr>
-        <w:rPr>
-          <w:lang w:val="es-ES"/>
-        </w:rPr>
-      </w:pPr>
-      <w:r>
-        <w:rPr>
-          <w:lang w:val="es-ES"/>
-        </w:rPr>
-        <w:t xml:space="preserve">En que línea se modifica el formato de D [m2/s] para que siga siendo notacion </w:t>
-      </w:r>
-      <w:proofErr w:type="gramStart"/>
-      <w:r>
-        <w:rPr>
-          <w:lang w:val="es-ES"/>
-        </w:rPr>
-        <w:t>científica</w:t>
-      </w:r>
-      <w:proofErr w:type="gramEnd"/>
-      <w:r>
-        <w:rPr>
-          <w:lang w:val="es-ES"/>
-        </w:rPr>
-        <w:t xml:space="preserve"> pero con 2 decimales</w:t>
-      </w:r>
-    </w:p>
-    <w:p>
-      <w:pPr>
-        <w:rPr>
-          <w:lang w:val="es-ES"/>
-        </w:rPr>
-      </w:pPr>
-    </w:p>
-    <w:p>
-      <w:pPr>
-        <w:rPr>
-          <w:lang w:val="es-ES"/>
-        </w:rPr>
-      </w:pPr>
-      <w:r>
-        <w:rPr>
-          <w:lang w:val="es-ES"/>
-        </w:rPr>
-        <w:t>Los espectros ‘RMN 1H’ no colectan información manual de ‘senal_3548’, ‘senal_3611’ ni de ‘peso_muestra’. Revisa el filtro de hoja 6. ¿Necesitas que te comparta Hoja 3 ‘Carga de espectros’?</w:t>
-      </w:r>
+        <w:spacing w:after="0"/>
+      </w:pPr>
+      <w:r>
+        <w:t>U</w:t>
+      </w:r>
+      <w:r>
+        <w:t>sa '</w:t>
+      </w:r>
+      <w:proofErr w:type="spellStart"/>
+      <w:r>
+        <w:t>st.data_editor</w:t>
+      </w:r>
+      <w:proofErr w:type="spellEnd"/>
+      <w:r>
+        <w:t xml:space="preserve">' para la tabla y nunca cambies a otro tipo de tabla a menos que yo diga </w:t>
+      </w:r>
+      <w:proofErr w:type="spellStart"/>
+      <w:r>
+        <w:t>explicitamente</w:t>
+      </w:r>
+      <w:proofErr w:type="spellEnd"/>
+      <w:r>
+        <w:t xml:space="preserve"> lo contrario.</w:t>
+      </w:r>
+    </w:p>
+    <w:p>
+      <w:pPr>
+        <w:spacing w:after="0"/>
+        <w:rPr>
+          <w:lang w:val="es-ES"/>
+        </w:rPr>
+      </w:pPr>
+    </w:p>
+    <w:p>
+      <w:pPr>
+        <w:spacing w:after="0"/>
+        <w:rPr>
+          <w:lang w:val="es-ES"/>
+        </w:rPr>
+      </w:pPr>
+      <w:r>
+        <w:rPr>
+          <w:lang w:val="es-ES"/>
+        </w:rPr>
+        <w:t>Me gustaría añadir un tercer ‘</w:t>
+      </w:r>
+      <w:proofErr w:type="spellStart"/>
+      <w:r>
+        <w:t>st.data_editor</w:t>
+      </w:r>
+      <w:proofErr w:type="spellEnd"/>
+      <w:r>
+        <w:t>’, i</w:t>
+      </w:r>
+      <w:proofErr w:type="spellStart"/>
+      <w:r>
+        <w:rPr>
+          <w:lang w:val="es-ES"/>
+        </w:rPr>
+        <w:t>nmediatamente</w:t>
+      </w:r>
+      <w:proofErr w:type="spellEnd"/>
+      <w:r>
+        <w:rPr>
+          <w:lang w:val="es-ES"/>
+        </w:rPr>
+        <w:t xml:space="preserve"> debajo del grafico combinado </w:t>
+      </w:r>
+      <w:r>
+        <w:rPr>
+          <w:lang w:val="es-ES"/>
+        </w:rPr>
+        <w:t xml:space="preserve">y arriba de las otras </w:t>
+      </w:r>
+      <w:r>
+        <w:t xml:space="preserve">dos </w:t>
+      </w:r>
+      <w:r>
+        <w:t>‘</w:t>
+      </w:r>
+      <w:proofErr w:type="spellStart"/>
+      <w:r>
+        <w:rPr>
+          <w:rStyle w:val="CdigoHTML"/>
+          <w:rFonts w:eastAsiaTheme="minorHAnsi"/>
+        </w:rPr>
+        <w:t>st.data_editor</w:t>
+      </w:r>
+      <w:proofErr w:type="spellEnd"/>
+      <w:r>
+        <w:rPr>
+          <w:rStyle w:val="CdigoHTML"/>
+          <w:rFonts w:eastAsiaTheme="minorHAnsi"/>
+        </w:rPr>
+        <w:t>’</w:t>
+      </w:r>
+      <w:r>
+        <w:t xml:space="preserve"> </w:t>
+      </w:r>
+      <w:r>
+        <w:t xml:space="preserve">que están </w:t>
+      </w:r>
+      <w:r>
+        <w:t>funcionando correctamente</w:t>
+      </w:r>
+      <w:r>
+        <w:t>. Esta tercer tabla</w:t>
+      </w:r>
+      <w:r>
+        <w:rPr>
+          <w:lang w:val="es-ES"/>
+        </w:rPr>
+        <w:t xml:space="preserve"> t</w:t>
+      </w:r>
+      <w:r>
+        <w:rPr>
+          <w:lang w:val="es-ES"/>
+        </w:rPr>
+        <w:t>i</w:t>
+      </w:r>
+      <w:r>
+        <w:rPr>
+          <w:lang w:val="es-ES"/>
+        </w:rPr>
+        <w:t>e</w:t>
+      </w:r>
+      <w:r>
+        <w:rPr>
+          <w:lang w:val="es-ES"/>
+        </w:rPr>
+        <w:t>ne</w:t>
+      </w:r>
+      <w:r>
+        <w:rPr>
+          <w:lang w:val="es-ES"/>
+        </w:rPr>
+        <w:t xml:space="preserve"> las columnas: </w:t>
+      </w:r>
+      <w:r>
+        <w:rPr>
+          <w:lang w:val="es-ES"/>
+        </w:rPr>
+        <w:t xml:space="preserve">Tipo de muestra, </w:t>
+      </w:r>
+      <w:r>
+        <w:rPr>
+          <w:lang w:val="es-ES"/>
+        </w:rPr>
+        <w:t>G</w:t>
+      </w:r>
+      <w:r>
+        <w:rPr>
+          <w:lang w:val="es-ES"/>
+        </w:rPr>
+        <w:t>rupo funcional</w:t>
+      </w:r>
+      <w:r>
+        <w:rPr>
+          <w:lang w:val="es-ES"/>
+        </w:rPr>
+        <w:t xml:space="preserve">, </w:t>
+      </w:r>
+      <w:r>
+        <w:rPr>
+          <w:lang w:val="es-ES"/>
+        </w:rPr>
+        <w:t>X min</w:t>
+      </w:r>
+      <w:r>
+        <w:rPr>
+          <w:lang w:val="es-ES"/>
+        </w:rPr>
+        <w:t xml:space="preserve">, </w:t>
+      </w:r>
+      <w:r>
+        <w:rPr>
+          <w:lang w:val="es-ES"/>
+        </w:rPr>
+        <w:t>X pico</w:t>
+      </w:r>
+      <w:r>
+        <w:rPr>
+          <w:lang w:val="es-ES"/>
+        </w:rPr>
+        <w:t xml:space="preserve">, </w:t>
+      </w:r>
+      <w:r>
+        <w:rPr>
+          <w:lang w:val="es-ES"/>
+        </w:rPr>
+        <w:t xml:space="preserve">X </w:t>
+      </w:r>
+      <w:proofErr w:type="spellStart"/>
+      <w:r>
+        <w:rPr>
+          <w:lang w:val="es-ES"/>
+        </w:rPr>
+        <w:t>max</w:t>
+      </w:r>
+      <w:proofErr w:type="spellEnd"/>
+      <w:r>
+        <w:rPr>
+          <w:lang w:val="es-ES"/>
+        </w:rPr>
+        <w:t xml:space="preserve"> </w:t>
+      </w:r>
+      <w:r>
+        <w:rPr>
+          <w:lang w:val="es-ES"/>
+        </w:rPr>
+        <w:t>y</w:t>
+      </w:r>
+      <w:r>
+        <w:rPr>
+          <w:lang w:val="es-ES"/>
+        </w:rPr>
+        <w:t xml:space="preserve"> </w:t>
+      </w:r>
+      <w:r>
+        <w:rPr>
+          <w:lang w:val="es-ES"/>
+        </w:rPr>
+        <w:t>Observaciones. La tabla en principio estará vacía y el usuario puede ir añadiendo manualmente filas a medida que lo desee.</w:t>
+      </w:r>
+      <w:r>
+        <w:rPr>
+          <w:lang w:val="es-ES"/>
+        </w:rPr>
+        <w:t xml:space="preserve"> </w:t>
+      </w:r>
+      <w:r>
+        <w:rPr>
+          <w:lang w:val="es-ES"/>
+        </w:rPr>
+        <w:t>La tabla con toda l</w:t>
+      </w:r>
+      <w:r>
+        <w:rPr>
+          <w:lang w:val="es-ES"/>
+        </w:rPr>
+        <w:t>a información introducida manualmente deberá recordarse en su última versión y presentarse cada vez que se genere un grafico ‘RMN 1H’</w:t>
+      </w:r>
+      <w:r>
+        <w:rPr>
+          <w:lang w:val="es-ES"/>
+        </w:rPr>
+        <w:t>. Configúrala a partir de este versión de código:</w:t>
+      </w:r>
+    </w:p>
+    <w:p>
+      <w:pPr>
+        <w:spacing w:after="0"/>
+        <w:rPr>
+          <w:lang w:val="es-ES"/>
+        </w:rPr>
+      </w:pPr>
+    </w:p>
+    <w:p>
+      <w:pPr>
+        <w:spacing w:after="0"/>
+        <w:rPr>
+          <w:lang w:val="es-ES"/>
+        </w:rPr>
+      </w:pPr>
+    </w:p>
+    <w:p>
+      <w:pPr>
+        <w:spacing w:after="0"/>
+        <w:rPr>
+          <w:lang w:val="es-ES"/>
+        </w:rPr>
+      </w:pPr>
+      <w:r>
+        <w:rPr>
+          <w:lang w:val="es-ES"/>
+        </w:rPr>
+        <w:t>Los espectros ‘RMN 1H’ no colectan información manual de ‘senal_3548’, ‘senal_3611’ ni de ‘</w:t>
+      </w:r>
+      <w:proofErr w:type="spellStart"/>
+      <w:r>
+        <w:rPr>
+          <w:lang w:val="es-ES"/>
+        </w:rPr>
+        <w:t>peso_muestra</w:t>
+      </w:r>
+      <w:proofErr w:type="spellEnd"/>
+      <w:r>
+        <w:rPr>
+          <w:lang w:val="es-ES"/>
+        </w:rPr>
+        <w:t>’. Revisa el filtro de hoja 6. ¿Necesitas que te comparta Hoja 3 ‘Carga de espectros’?</w:t>
+      </w:r>
+    </w:p>
+    <w:p>
+      <w:pPr>
+        <w:spacing w:after="0"/>
+        <w:rPr>
+          <w:lang w:val="es-ES"/>
+        </w:rPr>
+      </w:pPr>
+    </w:p>
+    <w:p>
+      <w:pPr>
+        <w:spacing w:after="0"/>
+        <w:rPr>
+          <w:lang w:val="es-ES"/>
+        </w:rPr>
+      </w:pPr>
+      <w:r>
+        <w:rPr>
+          <w:lang w:val="es-ES"/>
+        </w:rPr>
+        <w:t>El ‘</w:t>
+      </w:r>
+      <w:r>
+        <w:rPr>
+          <w:lang w:val="es-ES"/>
+        </w:rPr>
+        <w:t>Gráfico combinado de espectros numéricos</w:t>
+      </w:r>
+      <w:r>
+        <w:rPr>
+          <w:lang w:val="es-ES"/>
+        </w:rPr>
+        <w:t>’ que se genera en Hoja 4 ‘Análisis de espectro’ tiene asociada la posibilidad de seleccionar:</w:t>
+      </w:r>
+    </w:p>
+    <w:p>
+      <w:pPr>
+        <w:spacing w:after="0"/>
+        <w:rPr>
+          <w:lang w:val="es-ES"/>
+        </w:rPr>
+      </w:pPr>
+      <w:r>
+        <w:rPr>
+          <w:lang w:val="es-ES"/>
+        </w:rPr>
+        <w:t>X mínimo</w:t>
+      </w:r>
+    </w:p>
+    <w:p>
+      <w:pPr>
+        <w:spacing w:after="0"/>
+        <w:rPr>
+          <w:lang w:val="es-ES"/>
+        </w:rPr>
+      </w:pPr>
+      <w:r>
+        <w:rPr>
+          <w:lang w:val="es-ES"/>
+        </w:rPr>
+        <w:t>X máximo</w:t>
+      </w:r>
+    </w:p>
+    <w:p>
+      <w:pPr>
+        <w:spacing w:after="0"/>
+        <w:rPr>
+          <w:lang w:val="es-ES"/>
+        </w:rPr>
+      </w:pPr>
+      <w:r>
+        <w:rPr>
+          <w:lang w:val="es-ES"/>
+        </w:rPr>
+        <w:t>Y mínimo</w:t>
+      </w:r>
+    </w:p>
+    <w:p>
+      <w:pPr>
+        <w:spacing w:after="0"/>
+      </w:pPr>
+      <w:r>
+        <w:rPr>
+          <w:lang w:val="es-ES"/>
+        </w:rPr>
+        <w:t>Y máximo</w:t>
+      </w:r>
+    </w:p>
+    <w:p>
+      <w:pPr>
+        <w:spacing w:after="0"/>
+        <w:rPr>
+          <w:lang w:val="es-ES"/>
+        </w:rPr>
+      </w:pPr>
+      <w:r>
+        <w:rPr>
+          <w:lang w:val="es-ES"/>
+        </w:rPr>
+        <w:t>Aplicar lo mismo a Hoja 6 ‘Análisis RMN’ para el caso de ‘RMN 1H’ y ‘RMN 13C’</w:t>
+      </w:r>
+    </w:p>
+    <w:p>
+      <w:pPr>
+        <w:spacing w:after="0"/>
+        <w:rPr>
+          <w:lang w:val="es-ES"/>
+        </w:rPr>
+      </w:pPr>
+    </w:p>
+    <w:p>
+      <w:pPr>
+        <w:spacing w:after="0"/>
+        <w:rPr>
+          <w:lang w:val="es-ES"/>
+        </w:rPr>
+      </w:pPr>
     </w:p>
     <w:sectPr>
       <w:pgSz w:w="11906" w:h="16838"/>

</xml_diff>